<commit_message>
Updated chapter 1 speaker notes
</commit_message>
<xml_diff>
--- a/conversionsteps/Find and replace TTS.docx
+++ b/conversionsteps/Find and replace TTS.docx
@@ -22,41 +22,56 @@
     <w:p/>
     <w:p>
       <w:r>
-        <w:t xml:space="preserve">Add </w:t>
-      </w:r>
-      <w:r>
-        <w:t>"There are no speaker notes on this slide</w:t>
-      </w:r>
-      <w:r>
-        <w:t>.</w:t>
-      </w:r>
-      <w:r>
-        <w:t>"</w:t>
-      </w:r>
-      <w:r>
-        <w:t xml:space="preserve"> for any blank slides</w:t>
+        <w:t>Add "There are no speaker notes on this slide." for any blank slides</w:t>
       </w:r>
     </w:p>
     <w:p/>
     <w:p>
       <w:r>
         <w:t>Convert superscripts and E's to "to the" for speaking exponents</w:t>
+      </w:r>
+    </w:p>
+    <w:p/>
+    <w:p>
+      <w:r>
+        <w:t>Copy and paste entire document into Notepad, then copy and paste back to Word</w:t>
+      </w:r>
+    </w:p>
+    <w:p/>
+    <w:p>
+      <w:r>
+        <w:t>Find what: ^13</w:t>
+      </w:r>
+    </w:p>
+    <w:p>
+      <w:r>
+        <w:t>Options: Use Wildcards</w:t>
+      </w:r>
+    </w:p>
+    <w:p>
+      <w:r>
+        <w:t xml:space="preserve">Replace with:  </w:t>
+      </w:r>
+    </w:p>
+    <w:p>
+      <w:r>
+        <w:t>[Replace line breaks with spaces]</w:t>
+      </w:r>
+    </w:p>
+    <w:p/>
+    <w:p>
+      <w:r>
+        <w:t xml:space="preserve">Find what: </w:t>
+      </w:r>
+      <w:r>
+        <w:t>SLIDE</w:t>
+      </w:r>
+      <w:r>
+        <w:t xml:space="preserve"> [0-9]{1,}</w:t>
       </w:r>
       <w:bookmarkStart w:id="0" w:name="_GoBack"/>
       <w:bookmarkEnd w:id="0"/>
     </w:p>
-    <w:p/>
-    <w:p>
-      <w:r>
-        <w:t>Copy and paste entire document into Notepad, then copy and paste back to Word</w:t>
-      </w:r>
-    </w:p>
-    <w:p/>
-    <w:p>
-      <w:r>
-        <w:t>Find what: ^13</w:t>
-      </w:r>
-    </w:p>
     <w:p>
       <w:r>
         <w:t>Options: Use Wildcards</w:t>
@@ -64,37 +79,21 @@
     </w:p>
     <w:p>
       <w:r>
-        <w:t xml:space="preserve">Replace with:  </w:t>
-      </w:r>
-    </w:p>
-    <w:p>
-      <w:r>
-        <w:t>[Replace line breaks with spaces]</w:t>
-      </w:r>
-    </w:p>
-    <w:p/>
-    <w:p>
-      <w:r>
-        <w:t xml:space="preserve">Find what: </w:t>
-      </w:r>
-      <w:r>
-        <w:t>Slide [0-9]{1,}</w:t>
-      </w:r>
-    </w:p>
-    <w:p>
-      <w:r>
-        <w:t>Options: Use Wildcards</w:t>
-      </w:r>
-    </w:p>
-    <w:p>
-      <w:r>
         <w:t xml:space="preserve">Replace with: </w:t>
       </w:r>
       <w:r>
-        <w:t>',</w:t>
-      </w:r>
-      <w:r>
-        <w:t>^p</w:t>
+        <w:t>'</w:t>
+      </w:r>
+      <w:proofErr w:type="gramStart"/>
+      <w:r>
+        <w:t>,</w:t>
+      </w:r>
+      <w:r>
+        <w:t>^</w:t>
+      </w:r>
+      <w:proofErr w:type="gramEnd"/>
+      <w:r>
+        <w:t>p</w:t>
       </w:r>
       <w:r>
         <w:t>'</w:t>

</xml_diff>

<commit_message>
Added chapter 4 presentation
</commit_message>
<xml_diff>
--- a/conversionsteps/Find and replace TTS.docx
+++ b/conversionsteps/Find and replace TTS.docx
@@ -13,7 +13,7 @@
         <w:t>Add "</w:t>
       </w:r>
       <w:r>
-        <w:t>SLIDE</w:t>
+        <w:t>Slide</w:t>
       </w:r>
       <w:r>
         <w:t xml:space="preserve"> 0", followed by "There are no speaker notes on this slide." in for any missing slides or slides added for videos</w:t>
@@ -64,40 +64,48 @@
         <w:t xml:space="preserve">Find what: </w:t>
       </w:r>
       <w:r>
-        <w:t>SLIDE</w:t>
-      </w:r>
-      <w:r>
-        <w:t xml:space="preserve"> [0-9]{1,}</w:t>
+        <w:t>Slide</w:t>
+      </w:r>
+      <w:r>
+        <w:t xml:space="preserve"> [0-9</w:t>
+      </w:r>
+      <w:proofErr w:type="gramStart"/>
+      <w:r>
+        <w:t>]{</w:t>
+      </w:r>
+      <w:proofErr w:type="gramEnd"/>
+      <w:r>
+        <w:t>1,}</w:t>
+      </w:r>
+    </w:p>
+    <w:p>
+      <w:r>
+        <w:t>Options: Use Wildcards</w:t>
+      </w:r>
+    </w:p>
+    <w:p>
+      <w:r>
+        <w:t xml:space="preserve">Replace with: </w:t>
       </w:r>
       <w:bookmarkStart w:id="0" w:name="_GoBack"/>
+      <w:r>
+        <w:t>'</w:t>
+      </w:r>
+      <w:proofErr w:type="gramStart"/>
+      <w:r>
+        <w:t>,</w:t>
+      </w:r>
+      <w:r>
+        <w:t>^</w:t>
+      </w:r>
+      <w:proofErr w:type="gramEnd"/>
+      <w:r>
+        <w:t>p</w:t>
+      </w:r>
+      <w:r>
+        <w:t>'</w:t>
+      </w:r>
       <w:bookmarkEnd w:id="0"/>
-    </w:p>
-    <w:p>
-      <w:r>
-        <w:t>Options: Use Wildcards</w:t>
-      </w:r>
-    </w:p>
-    <w:p>
-      <w:r>
-        <w:t xml:space="preserve">Replace with: </w:t>
-      </w:r>
-      <w:r>
-        <w:t>'</w:t>
-      </w:r>
-      <w:proofErr w:type="gramStart"/>
-      <w:r>
-        <w:t>,</w:t>
-      </w:r>
-      <w:r>
-        <w:t>^</w:t>
-      </w:r>
-      <w:proofErr w:type="gramEnd"/>
-      <w:r>
-        <w:t>p</w:t>
-      </w:r>
-      <w:r>
-        <w:t>'</w:t>
-      </w:r>
     </w:p>
     <w:p/>
     <w:p>

</xml_diff>

<commit_message>
Added ch 3 speaker notes
</commit_message>
<xml_diff>
--- a/conversionsteps/Find and replace TTS.docx
+++ b/conversionsteps/Find and replace TTS.docx
@@ -61,21 +61,31 @@
     <w:p/>
     <w:p>
       <w:r>
+        <w:t>Find what: '</w:t>
+      </w:r>
+    </w:p>
+    <w:p>
+      <w:r>
+        <w:t>Options: Use Wildcards</w:t>
+      </w:r>
+      <w:bookmarkStart w:id="0" w:name="_GoBack"/>
+      <w:bookmarkEnd w:id="0"/>
+    </w:p>
+    <w:p>
+      <w:r>
+        <w:t>Replace with: "</w:t>
+      </w:r>
+    </w:p>
+    <w:p/>
+    <w:p>
+      <w:r>
         <w:t xml:space="preserve">Find what: </w:t>
       </w:r>
       <w:r>
         <w:t>Slide</w:t>
       </w:r>
       <w:r>
-        <w:t xml:space="preserve"> [0-9</w:t>
-      </w:r>
-      <w:proofErr w:type="gramStart"/>
-      <w:r>
-        <w:t>]{</w:t>
-      </w:r>
-      <w:proofErr w:type="gramEnd"/>
-      <w:r>
-        <w:t>1,}</w:t>
+        <w:t xml:space="preserve"> [0-9]{1,}</w:t>
       </w:r>
     </w:p>
     <w:p>
@@ -87,25 +97,15 @@
       <w:r>
         <w:t xml:space="preserve">Replace with: </w:t>
       </w:r>
-      <w:bookmarkStart w:id="0" w:name="_GoBack"/>
+      <w:r>
+        <w:t>',</w:t>
+      </w:r>
+      <w:r>
+        <w:t>^p</w:t>
+      </w:r>
       <w:r>
         <w:t>'</w:t>
       </w:r>
-      <w:proofErr w:type="gramStart"/>
-      <w:r>
-        <w:t>,</w:t>
-      </w:r>
-      <w:r>
-        <w:t>^</w:t>
-      </w:r>
-      <w:proofErr w:type="gramEnd"/>
-      <w:r>
-        <w:t>p</w:t>
-      </w:r>
-      <w:r>
-        <w:t>'</w:t>
-      </w:r>
-      <w:bookmarkEnd w:id="0"/>
     </w:p>
     <w:p/>
     <w:p>

</xml_diff>

<commit_message>
Updated ch 3 speaker notes, conversion process
</commit_message>
<xml_diff>
--- a/conversionsteps/Find and replace TTS.docx
+++ b/conversionsteps/Find and replace TTS.docx
@@ -10,123 +10,77 @@
     <w:p/>
     <w:p>
       <w:r>
-        <w:t>Add "</w:t>
-      </w:r>
-      <w:r>
-        <w:t>Slide</w:t>
-      </w:r>
-      <w:r>
-        <w:t xml:space="preserve"> 0", followed by "There are no speaker notes on this slide." in for any missing slides or slides added for videos</w:t>
-      </w:r>
-    </w:p>
-    <w:p/>
-    <w:p>
-      <w:r>
-        <w:t>Add "There are no speaker notes on this slide." for any blank slides</w:t>
-      </w:r>
-    </w:p>
-    <w:p/>
-    <w:p>
-      <w:r>
         <w:t>Convert superscripts and E's to "to the" for speaking exponents</w:t>
       </w:r>
-    </w:p>
-    <w:p/>
-    <w:p>
-      <w:r>
-        <w:t>Copy and paste entire document into Notepad, then copy and paste back to Word</w:t>
-      </w:r>
-    </w:p>
-    <w:p/>
-    <w:p>
-      <w:r>
-        <w:t>Find what: ^13</w:t>
-      </w:r>
-    </w:p>
-    <w:p>
-      <w:r>
-        <w:t>Options: Use Wildcards</w:t>
-      </w:r>
-    </w:p>
-    <w:p>
-      <w:r>
-        <w:t xml:space="preserve">Replace with:  </w:t>
-      </w:r>
-    </w:p>
-    <w:p>
-      <w:r>
-        <w:t>[Replace line breaks with spaces]</w:t>
-      </w:r>
-    </w:p>
-    <w:p/>
-    <w:p>
-      <w:r>
-        <w:t>Find what</w:t>
+      <w:r>
+        <w:t xml:space="preserve"> (search for Font: Superscript or [0-9</w:t>
       </w:r>
       <w:proofErr w:type="gramStart"/>
       <w:r>
-        <w:t>: '</w:t>
+        <w:t>]E</w:t>
       </w:r>
       <w:proofErr w:type="gramEnd"/>
+      <w:r>
+        <w:t>, Use Wildcards)</w:t>
+      </w:r>
     </w:p>
     <w:p>
       <w:bookmarkStart w:id="0" w:name="_GoBack"/>
       <w:bookmarkEnd w:id="0"/>
-      <w:r>
-        <w:t>Replace with: \'</w:t>
+    </w:p>
+    <w:p>
+      <w:r>
+        <w:t xml:space="preserve">Find what: </w:t>
+      </w:r>
+      <w:r>
+        <w:t>Slide</w:t>
+      </w:r>
+      <w:r>
+        <w:t xml:space="preserve"> [0-9</w:t>
+      </w:r>
+      <w:proofErr w:type="gramStart"/>
+      <w:r>
+        <w:t>]{</w:t>
+      </w:r>
+      <w:proofErr w:type="gramEnd"/>
+      <w:r>
+        <w:t>1,}</w:t>
+      </w:r>
+    </w:p>
+    <w:p>
+      <w:r>
+        <w:t>Options: Use Wildcards</w:t>
+      </w:r>
+    </w:p>
+    <w:p>
+      <w:r>
+        <w:t xml:space="preserve">Replace with: </w:t>
+      </w:r>
+      <w:r>
+        <w:t>`</w:t>
+      </w:r>
+      <w:proofErr w:type="gramStart"/>
+      <w:r>
+        <w:t>,</w:t>
+      </w:r>
+      <w:r>
+        <w:t>^</w:t>
+      </w:r>
+      <w:proofErr w:type="gramEnd"/>
+      <w:r>
+        <w:t>p</w:t>
+      </w:r>
+      <w:r>
+        <w:t>`</w:t>
       </w:r>
     </w:p>
     <w:p/>
     <w:p>
       <w:r>
-        <w:t xml:space="preserve">Find what: </w:t>
-      </w:r>
-      <w:r>
-        <w:t>Slide</w:t>
-      </w:r>
-      <w:r>
-        <w:t xml:space="preserve"> [0-9</w:t>
-      </w:r>
-      <w:proofErr w:type="gramStart"/>
-      <w:r>
-        <w:t>]{</w:t>
-      </w:r>
-      <w:proofErr w:type="gramEnd"/>
-      <w:r>
-        <w:t>1,}</w:t>
-      </w:r>
-    </w:p>
-    <w:p>
-      <w:r>
-        <w:t>Options: Use Wildcards</w:t>
-      </w:r>
-    </w:p>
-    <w:p>
-      <w:r>
-        <w:t xml:space="preserve">Replace with: </w:t>
-      </w:r>
-      <w:r>
-        <w:t>'</w:t>
-      </w:r>
-      <w:proofErr w:type="gramStart"/>
-      <w:r>
-        <w:t>,</w:t>
-      </w:r>
-      <w:r>
-        <w:t>^</w:t>
-      </w:r>
-      <w:proofErr w:type="gramEnd"/>
-      <w:r>
-        <w:t>p</w:t>
-      </w:r>
-      <w:r>
-        <w:t>'</w:t>
-      </w:r>
-    </w:p>
-    <w:p/>
-    <w:p>
-      <w:r>
-        <w:t>Delete ', from the front, add ' to the back</w:t>
+        <w:t>Delete `, from the front, add `</w:t>
+      </w:r>
+      <w:r>
+        <w:t xml:space="preserve"> to the back</w:t>
       </w:r>
     </w:p>
     <w:p/>

</xml_diff>

<commit_message>
Updated chapter 4 speaker notes
</commit_message>
<xml_diff>
--- a/conversionsteps/Find and replace TTS.docx
+++ b/conversionsteps/Find and replace TTS.docx
@@ -9,25 +9,69 @@
     </w:p>
     <w:p/>
     <w:p>
-      <w:r>
+      <w:pPr>
+        <w:rPr>
+          <w:u w:val="single"/>
+        </w:rPr>
+      </w:pPr>
+      <w:r>
+        <w:rPr>
+          <w:u w:val="single"/>
+        </w:rPr>
         <w:t>Convert superscripts and E's to "to the" for speaking exponents</w:t>
       </w:r>
       <w:r>
-        <w:t xml:space="preserve"> (search for Font: Superscript or [0-9</w:t>
-      </w:r>
-      <w:proofErr w:type="gramStart"/>
-      <w:r>
-        <w:t>]E</w:t>
-      </w:r>
-      <w:proofErr w:type="gramEnd"/>
-      <w:r>
-        <w:t>, Use Wildcards)</w:t>
-      </w:r>
-    </w:p>
-    <w:p>
+        <w:rPr>
+          <w:u w:val="single"/>
+        </w:rPr>
+        <w:t xml:space="preserve"> (search for Font: Superscript or [0-9]E, Use Wildcards)</w:t>
+      </w:r>
+    </w:p>
+    <w:p>
+      <w:r>
+        <w:t xml:space="preserve">Find what: </w:t>
+      </w:r>
+      <w:r>
+        <w:t>([0-9])E</w:t>
+      </w:r>
+    </w:p>
+    <w:p>
+      <w:r>
+        <w:t>Options: Use Wildcards</w:t>
+      </w:r>
+    </w:p>
+    <w:p>
+      <w:r>
+        <w:t xml:space="preserve">Replace with: </w:t>
+      </w:r>
+      <w:r>
+        <w:t>\1 to the</w:t>
+      </w:r>
+      <w:r>
+        <w:t xml:space="preserve"> </w:t>
+      </w:r>
+    </w:p>
+    <w:p>
+      <w:r>
+        <w:t>(include space at the end of the replace text)</w:t>
+      </w:r>
       <w:bookmarkStart w:id="0" w:name="_GoBack"/>
       <w:bookmarkEnd w:id="0"/>
     </w:p>
+    <w:p/>
+    <w:p>
+      <w:pPr>
+        <w:rPr>
+          <w:u w:val="single"/>
+        </w:rPr>
+      </w:pPr>
+      <w:r>
+        <w:rPr>
+          <w:u w:val="single"/>
+        </w:rPr>
+        <w:t>Convert slide to template literals</w:t>
+      </w:r>
+    </w:p>
     <w:p>
       <w:r>
         <w:t xml:space="preserve">Find what: </w:t>
@@ -36,15 +80,7 @@
         <w:t>Slide</w:t>
       </w:r>
       <w:r>
-        <w:t xml:space="preserve"> [0-9</w:t>
-      </w:r>
-      <w:proofErr w:type="gramStart"/>
-      <w:r>
-        <w:t>]{</w:t>
-      </w:r>
-      <w:proofErr w:type="gramEnd"/>
-      <w:r>
-        <w:t>1,}</w:t>
+        <w:t xml:space="preserve"> [0-9]{1,}</w:t>
       </w:r>
     </w:p>
     <w:p>
@@ -59,16 +95,11 @@
       <w:r>
         <w:t>`</w:t>
       </w:r>
-      <w:proofErr w:type="gramStart"/>
       <w:r>
         <w:t>,</w:t>
       </w:r>
       <w:r>
-        <w:t>^</w:t>
-      </w:r>
-      <w:proofErr w:type="gramEnd"/>
-      <w:r>
-        <w:t>p</w:t>
+        <w:t>^p</w:t>
       </w:r>
       <w:r>
         <w:t>`</w:t>

</xml_diff>

<commit_message>
Added ch 6 lecture, corrected less than's in ch 4 and 5
</commit_message>
<xml_diff>
--- a/conversionsteps/Find and replace TTS.docx
+++ b/conversionsteps/Find and replace TTS.docx
@@ -31,6 +31,22 @@
       <w:r>
         <w:t xml:space="preserve">Find what: </w:t>
       </w:r>
+    </w:p>
+    <w:p>
+      <w:r>
+        <w:t>Format: Superscript</w:t>
+      </w:r>
+    </w:p>
+    <w:p>
+      <w:r>
+        <w:t>(make manual adjustments – sometimes no adjustment is needed, sometimes "to the", sometimes something else like "degrees")</w:t>
+      </w:r>
+    </w:p>
+    <w:p/>
+    <w:p>
+      <w:r>
+        <w:t xml:space="preserve">Find what: </w:t>
+      </w:r>
       <w:r>
         <w:t>([0-9])E</w:t>
       </w:r>
@@ -54,6 +70,87 @@
     <w:p>
       <w:r>
         <w:t>(include space at the end of the replace text)</w:t>
+      </w:r>
+    </w:p>
+    <w:p/>
+    <w:p>
+      <w:pPr>
+        <w:rPr>
+          <w:u w:val="single"/>
+        </w:rPr>
+      </w:pPr>
+      <w:r>
+        <w:rPr>
+          <w:u w:val="single"/>
+        </w:rPr>
+        <w:t>Convert &lt; to "less than"</w:t>
+      </w:r>
+      <w:r>
+        <w:rPr>
+          <w:u w:val="single"/>
+        </w:rPr>
+        <w:t xml:space="preserve"> where appropriate, then </w:t>
+      </w:r>
+      <w:r>
+        <w:rPr>
+          <w:u w:val="single"/>
+        </w:rPr>
+        <w:t>convert</w:t>
+      </w:r>
+      <w:r>
+        <w:rPr>
+          <w:u w:val="single"/>
+        </w:rPr>
+        <w:t xml:space="preserve"> remaining </w:t>
+      </w:r>
+      <w:r>
+        <w:rPr>
+          <w:u w:val="single"/>
+        </w:rPr>
+        <w:t>&lt;&gt; pairs to ()</w:t>
+      </w:r>
+    </w:p>
+    <w:p>
+      <w:r>
+        <w:t>Find what: &lt;</w:t>
+      </w:r>
+    </w:p>
+    <w:p>
+      <w:r>
+        <w:t xml:space="preserve">Replace with:  less than </w:t>
+      </w:r>
+    </w:p>
+    <w:p>
+      <w:r>
+        <w:t>(include spaces on both sides of replace text)</w:t>
+      </w:r>
+    </w:p>
+    <w:p/>
+    <w:p>
+      <w:r>
+        <w:t>Find what: &lt;</w:t>
+      </w:r>
+    </w:p>
+    <w:p>
+      <w:r>
+        <w:t xml:space="preserve">Replace with: </w:t>
+      </w:r>
+      <w:r>
+        <w:t>(</w:t>
+      </w:r>
+    </w:p>
+    <w:p/>
+    <w:p>
+      <w:r>
+        <w:t>Find what: &gt;</w:t>
+      </w:r>
+    </w:p>
+    <w:p>
+      <w:r>
+        <w:t xml:space="preserve">Replace with: </w:t>
+      </w:r>
+      <w:r>
+        <w:t>)</w:t>
       </w:r>
       <w:bookmarkStart w:id="0" w:name="_GoBack"/>
       <w:bookmarkEnd w:id="0"/>

</xml_diff>

<commit_message>
Updated TTS conversion for angstroms pronunication
</commit_message>
<xml_diff>
--- a/conversionsteps/Find and replace TTS.docx
+++ b/conversionsteps/Find and replace TTS.docx
@@ -24,7 +24,21 @@
         <w:rPr>
           <w:u w:val="single"/>
         </w:rPr>
-        <w:t xml:space="preserve"> (search for Font: Superscript or [0-9]E, Use Wildcards)</w:t>
+        <w:t xml:space="preserve"> (search for Font: Superscript or [0-9</w:t>
+      </w:r>
+      <w:proofErr w:type="gramStart"/>
+      <w:r>
+        <w:rPr>
+          <w:u w:val="single"/>
+        </w:rPr>
+        <w:t>]E</w:t>
+      </w:r>
+      <w:proofErr w:type="gramEnd"/>
+      <w:r>
+        <w:rPr>
+          <w:u w:val="single"/>
+        </w:rPr>
+        <w:t>, Use Wildcards)</w:t>
       </w:r>
     </w:p>
     <w:p>
@@ -39,7 +53,15 @@
     </w:p>
     <w:p>
       <w:r>
-        <w:t>(make manual adjustments – sometimes no adjustment is needed, sometimes "to the", sometimes something else like "degrees")</w:t>
+        <w:t>(</w:t>
+      </w:r>
+      <w:proofErr w:type="gramStart"/>
+      <w:r>
+        <w:t>make</w:t>
+      </w:r>
+      <w:proofErr w:type="gramEnd"/>
+      <w:r>
+        <w:t xml:space="preserve"> manual adjustments – sometimes no adjustment is needed, sometimes "to the", sometimes something else like "degrees")</w:t>
       </w:r>
     </w:p>
     <w:p/>
@@ -48,8 +70,13 @@
         <w:t xml:space="preserve">Find what: </w:t>
       </w:r>
       <w:r>
-        <w:t>([0-9])E</w:t>
-      </w:r>
+        <w:t>([0-9]</w:t>
+      </w:r>
+      <w:proofErr w:type="gramStart"/>
+      <w:r>
+        <w:t>)E</w:t>
+      </w:r>
+      <w:proofErr w:type="gramEnd"/>
     </w:p>
     <w:p>
       <w:r>
@@ -69,7 +96,15 @@
     </w:p>
     <w:p>
       <w:r>
-        <w:t>(include space at the end of the replace text)</w:t>
+        <w:t>(</w:t>
+      </w:r>
+      <w:proofErr w:type="gramStart"/>
+      <w:r>
+        <w:t>include</w:t>
+      </w:r>
+      <w:proofErr w:type="gramEnd"/>
+      <w:r>
+        <w:t xml:space="preserve"> space at the end of the replace text)</w:t>
       </w:r>
     </w:p>
     <w:p/>
@@ -122,41 +157,52 @@
     </w:p>
     <w:p>
       <w:r>
-        <w:t>(include spaces on both sides of replace text)</w:t>
-      </w:r>
-    </w:p>
-    <w:p/>
-    <w:p>
-      <w:r>
-        <w:t>Find what: &lt;</w:t>
-      </w:r>
-    </w:p>
-    <w:p>
-      <w:r>
-        <w:t xml:space="preserve">Replace with: </w:t>
-      </w:r>
-      <w:r>
         <w:t>(</w:t>
       </w:r>
-    </w:p>
-    <w:p/>
-    <w:p>
-      <w:r>
-        <w:t>Find what: &gt;</w:t>
-      </w:r>
-    </w:p>
-    <w:p>
-      <w:r>
-        <w:t xml:space="preserve">Replace with: </w:t>
-      </w:r>
-      <w:r>
-        <w:t>)</w:t>
-      </w:r>
+      <w:proofErr w:type="gramStart"/>
+      <w:r>
+        <w:t>include</w:t>
+      </w:r>
+      <w:proofErr w:type="gramEnd"/>
+      <w:r>
+        <w:t xml:space="preserve"> spaces on both sides of replace text)</w:t>
+      </w:r>
+    </w:p>
+    <w:p>
       <w:bookmarkStart w:id="0" w:name="_GoBack"/>
       <w:bookmarkEnd w:id="0"/>
     </w:p>
+    <w:p>
+      <w:r>
+        <w:t>Find what: &lt;</w:t>
+      </w:r>
+    </w:p>
+    <w:p>
+      <w:r>
+        <w:t xml:space="preserve">Replace with: </w:t>
+      </w:r>
+      <w:r>
+        <w:t>(</w:t>
+      </w:r>
+    </w:p>
     <w:p/>
     <w:p>
+      <w:r>
+        <w:t>Find what: &gt;</w:t>
+      </w:r>
+    </w:p>
+    <w:p>
+      <w:r>
+        <w:t>Replace with</w:t>
+      </w:r>
+      <w:proofErr w:type="gramStart"/>
+      <w:r>
+        <w:t>: )</w:t>
+      </w:r>
+      <w:proofErr w:type="gramEnd"/>
+    </w:p>
+    <w:p/>
+    <w:p>
       <w:pPr>
         <w:rPr>
           <w:u w:val="single"/>
@@ -166,6 +212,30 @@
         <w:rPr>
           <w:u w:val="single"/>
         </w:rPr>
+        <w:t>Fix pronunciation of "angstroms"</w:t>
+      </w:r>
+    </w:p>
+    <w:p>
+      <w:r>
+        <w:t>Find what: angstroms</w:t>
+      </w:r>
+    </w:p>
+    <w:p>
+      <w:r>
+        <w:t>Replace with: angstroms'</w:t>
+      </w:r>
+    </w:p>
+    <w:p/>
+    <w:p>
+      <w:pPr>
+        <w:rPr>
+          <w:u w:val="single"/>
+        </w:rPr>
+      </w:pPr>
+      <w:r>
+        <w:rPr>
+          <w:u w:val="single"/>
+        </w:rPr>
         <w:t>Convert slide to template literals</w:t>
       </w:r>
     </w:p>
@@ -177,7 +247,15 @@
         <w:t>Slide</w:t>
       </w:r>
       <w:r>
-        <w:t xml:space="preserve"> [0-9]{1,}</w:t>
+        <w:t xml:space="preserve"> [0-9</w:t>
+      </w:r>
+      <w:proofErr w:type="gramStart"/>
+      <w:r>
+        <w:t>]{</w:t>
+      </w:r>
+      <w:proofErr w:type="gramEnd"/>
+      <w:r>
+        <w:t>1,}</w:t>
       </w:r>
     </w:p>
     <w:p>
@@ -192,11 +270,16 @@
       <w:r>
         <w:t>`</w:t>
       </w:r>
+      <w:proofErr w:type="gramStart"/>
       <w:r>
         <w:t>,</w:t>
       </w:r>
       <w:r>
-        <w:t>^p</w:t>
+        <w:t>^</w:t>
+      </w:r>
+      <w:proofErr w:type="gramEnd"/>
+      <w:r>
+        <w:t>p</w:t>
       </w:r>
       <w:r>
         <w:t>`</w:t>

</xml_diff>